<commit_message>
Temp Sensor, Fans & LEDs
</commit_message>
<xml_diff>
--- a/Deliverables/Requirements.docx
+++ b/Deliverables/Requirements.docx
@@ -5,6 +5,7 @@
     <w:p>
       <w:pPr>
         <w:pStyle w:val="Title"/>
+        <w:spacing w:line="480" w:lineRule="auto"/>
         <w:rPr>
           <w:rFonts w:ascii="Times New Roman" w:hAnsi="Times New Roman" w:cs="Times New Roman"/>
           <w:sz w:val="24"/>
@@ -36,6 +37,7 @@
     </w:p>
     <w:p>
       <w:pPr>
+        <w:spacing w:line="480" w:lineRule="auto"/>
         <w:rPr>
           <w:rFonts w:ascii="Times New Roman" w:hAnsi="Times New Roman" w:cs="Times New Roman"/>
           <w:sz w:val="24"/>
@@ -51,6 +53,7 @@
     </w:p>
     <w:p>
       <w:pPr>
+        <w:spacing w:line="480" w:lineRule="auto"/>
         <w:rPr>
           <w:rFonts w:ascii="Times New Roman" w:hAnsi="Times New Roman" w:cs="Times New Roman"/>
           <w:sz w:val="24"/>
@@ -66,6 +69,7 @@
     </w:p>
     <w:p>
       <w:pPr>
+        <w:spacing w:line="480" w:lineRule="auto"/>
         <w:rPr>
           <w:rFonts w:ascii="Times New Roman" w:hAnsi="Times New Roman" w:cs="Times New Roman"/>
           <w:sz w:val="24"/>
@@ -152,11 +156,41 @@
           <w:rFonts w:ascii="Times New Roman" w:hAnsi="Times New Roman" w:cs="Times New Roman"/>
           <w:sz w:val="24"/>
         </w:rPr>
-        <w:t xml:space="preserve">. Motion within the environment will be detected and used to control the lighting system. This design will focus on a scaled environment and will use inexpensive components. </w:t>
-      </w:r>
-    </w:p>
-    <w:p>
-      <w:pPr>
+        <w:t xml:space="preserve">. Motion within the environment will be detected and used to control the lighting system. This </w:t>
+      </w:r>
+      <w:r>
+        <w:rPr>
+          <w:rFonts w:ascii="Times New Roman" w:hAnsi="Times New Roman" w:cs="Times New Roman"/>
+          <w:sz w:val="24"/>
+        </w:rPr>
+        <w:t xml:space="preserve">prototype </w:t>
+      </w:r>
+      <w:r>
+        <w:rPr>
+          <w:rFonts w:ascii="Times New Roman" w:hAnsi="Times New Roman" w:cs="Times New Roman"/>
+          <w:sz w:val="24"/>
+        </w:rPr>
+        <w:t>will focus on a scaled environment and will use inexpensive components</w:t>
+      </w:r>
+      <w:r>
+        <w:rPr>
+          <w:rFonts w:ascii="Times New Roman" w:hAnsi="Times New Roman" w:cs="Times New Roman"/>
+          <w:sz w:val="24"/>
+          <w:vertAlign w:val="superscript"/>
+        </w:rPr>
+        <w:t>1</w:t>
+      </w:r>
+      <w:r>
+        <w:rPr>
+          <w:rFonts w:ascii="Times New Roman" w:hAnsi="Times New Roman" w:cs="Times New Roman"/>
+          <w:sz w:val="24"/>
+        </w:rPr>
+        <w:t xml:space="preserve">. </w:t>
+      </w:r>
+    </w:p>
+    <w:p>
+      <w:pPr>
+        <w:spacing w:after="0"/>
         <w:rPr>
           <w:rFonts w:ascii="Times New Roman" w:hAnsi="Times New Roman" w:cs="Times New Roman"/>
           <w:b/>
@@ -174,6 +208,7 @@
     </w:p>
     <w:p>
       <w:pPr>
+        <w:spacing w:after="0"/>
         <w:rPr>
           <w:rFonts w:ascii="Times New Roman" w:hAnsi="Times New Roman" w:cs="Times New Roman"/>
           <w:sz w:val="24"/>
@@ -284,7 +319,7 @@
           <w:rFonts w:ascii="Times New Roman" w:hAnsi="Times New Roman" w:cs="Times New Roman"/>
           <w:sz w:val="24"/>
         </w:rPr>
-        <w:t>2x LED</w:t>
+        <w:t>Tactile button (2)</w:t>
       </w:r>
     </w:p>
     <w:p>
@@ -304,43 +339,77 @@
           <w:rFonts w:ascii="Times New Roman" w:hAnsi="Times New Roman" w:cs="Times New Roman"/>
           <w:sz w:val="24"/>
         </w:rPr>
-        <w:t>Servo DC motor</w:t>
-      </w:r>
-    </w:p>
-    <w:p>
-      <w:pPr>
-        <w:rPr>
-          <w:rFonts w:ascii="Times New Roman" w:hAnsi="Times New Roman" w:cs="Times New Roman"/>
-          <w:b/>
-          <w:sz w:val="24"/>
-        </w:rPr>
-      </w:pPr>
-    </w:p>
-    <w:p>
-      <w:pPr>
-        <w:rPr>
-          <w:rFonts w:ascii="Times New Roman" w:hAnsi="Times New Roman" w:cs="Times New Roman"/>
-          <w:b/>
-          <w:sz w:val="24"/>
-        </w:rPr>
-      </w:pPr>
-      <w:r>
-        <w:rPr>
-          <w:rFonts w:ascii="Times New Roman" w:hAnsi="Times New Roman" w:cs="Times New Roman"/>
+        <w:t>50x50x10 mm 5V Fan</w:t>
+      </w:r>
+      <w:r>
+        <w:rPr>
+          <w:rFonts w:ascii="Times New Roman" w:hAnsi="Times New Roman" w:cs="Times New Roman"/>
+          <w:sz w:val="24"/>
+        </w:rPr>
+        <w:t xml:space="preserve"> (2)</w:t>
+      </w:r>
+    </w:p>
+    <w:p>
+      <w:pPr>
+        <w:pStyle w:val="ListParagraph"/>
+        <w:numPr>
+          <w:ilvl w:val="0"/>
+          <w:numId w:val="1"/>
+        </w:numPr>
+        <w:rPr>
+          <w:rFonts w:ascii="Times New Roman" w:hAnsi="Times New Roman" w:cs="Times New Roman"/>
+          <w:sz w:val="24"/>
+        </w:rPr>
+      </w:pPr>
+      <w:r>
+        <w:rPr>
+          <w:rFonts w:ascii="Times New Roman" w:hAnsi="Times New Roman" w:cs="Times New Roman"/>
+          <w:sz w:val="24"/>
+        </w:rPr>
+        <w:t>LED</w:t>
+      </w:r>
+    </w:p>
+    <w:p>
+      <w:pPr>
+        <w:spacing w:after="0"/>
+        <w:rPr>
+          <w:rFonts w:ascii="Times New Roman" w:hAnsi="Times New Roman" w:cs="Times New Roman"/>
+          <w:sz w:val="24"/>
+        </w:rPr>
+      </w:pPr>
+      <w:r>
+        <w:rPr>
+          <w:rFonts w:ascii="Times New Roman" w:hAnsi="Times New Roman" w:cs="Times New Roman"/>
+          <w:b/>
+          <w:sz w:val="24"/>
+        </w:rPr>
+        <w:t>Microcontroller</w:t>
+      </w:r>
+    </w:p>
+    <w:p>
+      <w:pPr>
+        <w:spacing w:after="0"/>
+        <w:rPr>
+          <w:rFonts w:ascii="Times New Roman" w:hAnsi="Times New Roman" w:cs="Times New Roman"/>
+          <w:sz w:val="24"/>
+        </w:rPr>
+      </w:pPr>
+      <w:bookmarkStart w:id="0" w:name="_GoBack"/>
+      <w:r>
+        <w:rPr>
           <w:noProof/>
-          <w:sz w:val="24"/>
         </w:rPr>
         <w:drawing>
-          <wp:anchor distT="0" distB="0" distL="114300" distR="114300" simplePos="0" relativeHeight="251658240" behindDoc="0" locked="0" layoutInCell="1" allowOverlap="1" wp14:anchorId="50EA8122" wp14:editId="4F68DD5A">
+          <wp:anchor distT="0" distB="0" distL="114300" distR="114300" simplePos="0" relativeHeight="251658240" behindDoc="0" locked="0" layoutInCell="1" allowOverlap="1" wp14:anchorId="0ED34A57" wp14:editId="5AD7994F">
             <wp:simplePos x="0" y="0"/>
             <wp:positionH relativeFrom="column">
               <wp:posOffset>0</wp:posOffset>
             </wp:positionH>
             <wp:positionV relativeFrom="paragraph">
-              <wp:posOffset>183515</wp:posOffset>
+              <wp:posOffset>191770</wp:posOffset>
             </wp:positionV>
-            <wp:extent cx="2971165" cy="2926080"/>
-            <wp:effectExtent l="0" t="0" r="635" b="7620"/>
+            <wp:extent cx="2622550" cy="2583180"/>
+            <wp:effectExtent l="0" t="0" r="6350" b="7620"/>
             <wp:wrapSquare wrapText="bothSides"/>
             <wp:docPr id="1" name="Picture 1"/>
             <wp:cNvGraphicFramePr>
@@ -354,7 +423,7 @@
                     <pic:cNvPicPr/>
                   </pic:nvPicPr>
                   <pic:blipFill>
-                    <a:blip r:embed="rId5">
+                    <a:blip r:embed="rId7">
                       <a:extLst>
                         <a:ext uri="{28A0092B-C50C-407E-A947-70E740481C1C}">
                           <a14:useLocalDpi xmlns:a14="http://schemas.microsoft.com/office/drawing/2010/main" val="0"/>
@@ -368,7 +437,7 @@
                   <pic:spPr>
                     <a:xfrm>
                       <a:off x="0" y="0"/>
-                      <a:ext cx="2971165" cy="2926080"/>
+                      <a:ext cx="2622550" cy="2583180"/>
                     </a:xfrm>
                     <a:prstGeom prst="rect">
                       <a:avLst/>
@@ -386,42 +455,36 @@
           </wp:anchor>
         </w:drawing>
       </w:r>
-      <w:r>
-        <w:rPr>
-          <w:rFonts w:ascii="Times New Roman" w:hAnsi="Times New Roman" w:cs="Times New Roman"/>
-          <w:b/>
-          <w:sz w:val="24"/>
-        </w:rPr>
-        <w:t>Microcontroller</w:t>
-      </w:r>
-    </w:p>
-    <w:p>
-      <w:pPr>
-        <w:rPr>
-          <w:rFonts w:ascii="Times New Roman" w:hAnsi="Times New Roman" w:cs="Times New Roman"/>
-          <w:sz w:val="24"/>
-        </w:rPr>
-      </w:pPr>
-      <w:r>
-        <w:rPr>
-          <w:rFonts w:ascii="Times New Roman" w:hAnsi="Times New Roman" w:cs="Times New Roman"/>
-          <w:sz w:val="24"/>
-        </w:rPr>
-        <w:t>The ATmega328p microcontroller has been selected for this design to utilize the vast collection of libraries written for this chip that will help the software design process much easier to follow.</w:t>
-      </w:r>
-      <w:r>
-        <w:rPr>
-          <w:rFonts w:ascii="Times New Roman" w:hAnsi="Times New Roman" w:cs="Times New Roman"/>
-          <w:sz w:val="24"/>
-        </w:rPr>
-        <w:t xml:space="preserve"> This device will enable all other sensors and actuators to communicate between one another and compute valuable data.</w:t>
-      </w:r>
-      <w:r>
-        <w:rPr>
-          <w:rFonts w:ascii="Times New Roman" w:hAnsi="Times New Roman" w:cs="Times New Roman"/>
-          <w:sz w:val="24"/>
-        </w:rPr>
-        <w:t xml:space="preserve"> The 328p contains 23 I/O pins and 32KB of flash memory, which will be sufficient for this design. </w:t>
+      <w:bookmarkEnd w:id="0"/>
+      <w:r>
+        <w:rPr>
+          <w:rFonts w:ascii="Times New Roman" w:hAnsi="Times New Roman" w:cs="Times New Roman"/>
+          <w:sz w:val="24"/>
+        </w:rPr>
+        <w:t xml:space="preserve">The ATmega328p microcontroller has been selected for this design to utilize the vast collection of libraries written for this chip that will help the software design process much easier to follow. This device will enable all other sensors and actuators to communicate between one another and compute valuable data. The 328p contains 23 I/O pins and 32KB of flash memory, which will be sufficient for this design. </w:t>
+      </w:r>
+      <w:r>
+        <w:rPr>
+          <w:rFonts w:ascii="Times New Roman" w:hAnsi="Times New Roman" w:cs="Times New Roman"/>
+          <w:sz w:val="24"/>
+        </w:rPr>
+        <w:t xml:space="preserve">A </w:t>
+      </w:r>
+      <w:proofErr w:type="gramStart"/>
+      <w:r>
+        <w:rPr>
+          <w:rFonts w:ascii="Times New Roman" w:hAnsi="Times New Roman" w:cs="Times New Roman"/>
+          <w:sz w:val="24"/>
+        </w:rPr>
+        <w:t>16Mhz</w:t>
+      </w:r>
+      <w:proofErr w:type="gramEnd"/>
+      <w:r>
+        <w:rPr>
+          <w:rFonts w:ascii="Times New Roman" w:hAnsi="Times New Roman" w:cs="Times New Roman"/>
+          <w:sz w:val="24"/>
+        </w:rPr>
+        <w:t xml:space="preserve"> crystal resonator is present on the board.  </w:t>
       </w:r>
       <w:r>
         <w:rPr>
@@ -435,51 +498,306 @@
       <w:pPr>
         <w:rPr>
           <w:rFonts w:ascii="Times New Roman" w:hAnsi="Times New Roman" w:cs="Times New Roman"/>
-          <w:sz w:val="24"/>
-        </w:rPr>
-      </w:pPr>
-    </w:p>
-    <w:p>
-      <w:pPr>
-        <w:rPr>
-          <w:rFonts w:ascii="Times New Roman" w:hAnsi="Times New Roman" w:cs="Times New Roman"/>
-          <w:sz w:val="24"/>
-        </w:rPr>
-      </w:pPr>
-    </w:p>
-    <w:p>
-      <w:pPr>
-        <w:rPr>
-          <w:rFonts w:ascii="Times New Roman" w:hAnsi="Times New Roman" w:cs="Times New Roman"/>
-          <w:sz w:val="24"/>
-        </w:rPr>
-      </w:pPr>
-    </w:p>
-    <w:p>
-      <w:pPr>
-        <w:rPr>
-          <w:rFonts w:ascii="Times New Roman" w:hAnsi="Times New Roman" w:cs="Times New Roman"/>
-          <w:sz w:val="24"/>
-        </w:rPr>
-      </w:pPr>
-    </w:p>
-    <w:p>
-      <w:pPr>
-        <w:rPr>
-          <w:rFonts w:ascii="Times New Roman" w:hAnsi="Times New Roman" w:cs="Times New Roman"/>
-          <w:sz w:val="24"/>
-        </w:rPr>
-      </w:pPr>
-      <w:r>
-        <w:rPr>
-          <w:rFonts w:ascii="Times New Roman" w:hAnsi="Times New Roman" w:cs="Times New Roman"/>
-          <w:b/>
+          <w:b/>
+          <w:sz w:val="24"/>
+        </w:rPr>
+      </w:pPr>
+    </w:p>
+    <w:p>
+      <w:pPr>
+        <w:rPr>
+          <w:rFonts w:ascii="Times New Roman" w:hAnsi="Times New Roman" w:cs="Times New Roman"/>
+          <w:b/>
+          <w:sz w:val="24"/>
+        </w:rPr>
+      </w:pPr>
+      <w:r>
+        <w:rPr>
+          <w:rFonts w:ascii="Times New Roman" w:hAnsi="Times New Roman" w:cs="Times New Roman"/>
           <w:noProof/>
           <w:sz w:val="24"/>
         </w:rPr>
-        <w:lastRenderedPageBreak/>
         <w:drawing>
-          <wp:anchor distT="0" distB="0" distL="114300" distR="114300" simplePos="0" relativeHeight="251659264" behindDoc="0" locked="0" layoutInCell="1" allowOverlap="1" wp14:anchorId="43EC4F65" wp14:editId="5BAEB4ED">
+          <wp:anchor distT="0" distB="0" distL="114300" distR="114300" simplePos="0" relativeHeight="251660288" behindDoc="0" locked="0" layoutInCell="1" allowOverlap="1" wp14:anchorId="5FEE3912" wp14:editId="51105742">
+            <wp:simplePos x="0" y="0"/>
+            <wp:positionH relativeFrom="column">
+              <wp:posOffset>3681730</wp:posOffset>
+            </wp:positionH>
+            <wp:positionV relativeFrom="paragraph">
+              <wp:posOffset>-351790</wp:posOffset>
+            </wp:positionV>
+            <wp:extent cx="1899566" cy="1249680"/>
+            <wp:effectExtent l="0" t="0" r="5715" b="7620"/>
+            <wp:wrapSquare wrapText="bothSides"/>
+            <wp:docPr id="3" name="Picture 3"/>
+            <wp:cNvGraphicFramePr>
+              <a:graphicFrameLocks xmlns:a="http://schemas.openxmlformats.org/drawingml/2006/main" noChangeAspect="1"/>
+            </wp:cNvGraphicFramePr>
+            <a:graphic xmlns:a="http://schemas.openxmlformats.org/drawingml/2006/main">
+              <a:graphicData uri="http://schemas.openxmlformats.org/drawingml/2006/picture">
+                <pic:pic xmlns:pic="http://schemas.openxmlformats.org/drawingml/2006/picture">
+                  <pic:nvPicPr>
+                    <pic:cNvPr id="3" name="ArduinoNanoFront_3_sm.jpg"/>
+                    <pic:cNvPicPr/>
+                  </pic:nvPicPr>
+                  <pic:blipFill>
+                    <a:blip r:embed="rId8" cstate="print">
+                      <a:extLst>
+                        <a:ext uri="{28A0092B-C50C-407E-A947-70E740481C1C}">
+                          <a14:useLocalDpi xmlns:a14="http://schemas.microsoft.com/office/drawing/2010/main" val="0"/>
+                        </a:ext>
+                      </a:extLst>
+                    </a:blip>
+                    <a:stretch>
+                      <a:fillRect/>
+                    </a:stretch>
+                  </pic:blipFill>
+                  <pic:spPr>
+                    <a:xfrm>
+                      <a:off x="0" y="0"/>
+                      <a:ext cx="1899566" cy="1249680"/>
+                    </a:xfrm>
+                    <a:prstGeom prst="rect">
+                      <a:avLst/>
+                    </a:prstGeom>
+                  </pic:spPr>
+                </pic:pic>
+              </a:graphicData>
+            </a:graphic>
+            <wp14:sizeRelH relativeFrom="margin">
+              <wp14:pctWidth>0</wp14:pctWidth>
+            </wp14:sizeRelH>
+            <wp14:sizeRelV relativeFrom="margin">
+              <wp14:pctHeight>0</wp14:pctHeight>
+            </wp14:sizeRelV>
+          </wp:anchor>
+        </w:drawing>
+      </w:r>
+    </w:p>
+    <w:p>
+      <w:pPr>
+        <w:rPr>
+          <w:rFonts w:ascii="Times New Roman" w:hAnsi="Times New Roman" w:cs="Times New Roman"/>
+          <w:b/>
+          <w:sz w:val="24"/>
+        </w:rPr>
+      </w:pPr>
+    </w:p>
+    <w:p>
+      <w:pPr>
+        <w:rPr>
+          <w:rFonts w:ascii="Times New Roman" w:hAnsi="Times New Roman" w:cs="Times New Roman"/>
+          <w:b/>
+          <w:sz w:val="24"/>
+        </w:rPr>
+      </w:pPr>
+    </w:p>
+    <w:p>
+      <w:pPr>
+        <w:rPr>
+          <w:rFonts w:ascii="Times New Roman" w:hAnsi="Times New Roman" w:cs="Times New Roman"/>
+          <w:b/>
+          <w:sz w:val="24"/>
+        </w:rPr>
+      </w:pPr>
+    </w:p>
+    <w:p>
+      <w:pPr>
+        <w:rPr>
+          <w:rFonts w:ascii="Times New Roman" w:hAnsi="Times New Roman" w:cs="Times New Roman"/>
+          <w:b/>
+          <w:sz w:val="24"/>
+        </w:rPr>
+      </w:pPr>
+    </w:p>
+    <w:p>
+      <w:pPr>
+        <w:rPr>
+          <w:rFonts w:ascii="Times New Roman" w:hAnsi="Times New Roman" w:cs="Times New Roman"/>
+          <w:b/>
+          <w:sz w:val="24"/>
+          <w:szCs w:val="24"/>
+        </w:rPr>
+      </w:pPr>
+      <w:r>
+        <w:rPr>
+          <w:noProof/>
+        </w:rPr>
+        <w:drawing>
+          <wp:anchor distT="0" distB="0" distL="114300" distR="114300" simplePos="0" relativeHeight="251662336" behindDoc="1" locked="0" layoutInCell="1" allowOverlap="1" wp14:anchorId="3E0BFCDF" wp14:editId="6CF0B9EC">
+            <wp:simplePos x="0" y="0"/>
+            <wp:positionH relativeFrom="column">
+              <wp:posOffset>2979420</wp:posOffset>
+            </wp:positionH>
+            <wp:positionV relativeFrom="paragraph">
+              <wp:posOffset>0</wp:posOffset>
+            </wp:positionV>
+            <wp:extent cx="3215005" cy="2590800"/>
+            <wp:effectExtent l="0" t="0" r="4445" b="0"/>
+            <wp:wrapThrough wrapText="bothSides">
+              <wp:wrapPolygon edited="0">
+                <wp:start x="0" y="0"/>
+                <wp:lineTo x="0" y="21441"/>
+                <wp:lineTo x="21502" y="21441"/>
+                <wp:lineTo x="21502" y="0"/>
+                <wp:lineTo x="0" y="0"/>
+              </wp:wrapPolygon>
+            </wp:wrapThrough>
+            <wp:docPr id="5" name="Picture 5"/>
+            <wp:cNvGraphicFramePr>
+              <a:graphicFrameLocks xmlns:a="http://schemas.openxmlformats.org/drawingml/2006/main" noChangeAspect="1"/>
+            </wp:cNvGraphicFramePr>
+            <a:graphic xmlns:a="http://schemas.openxmlformats.org/drawingml/2006/main">
+              <a:graphicData uri="http://schemas.openxmlformats.org/drawingml/2006/picture">
+                <pic:pic xmlns:pic="http://schemas.openxmlformats.org/drawingml/2006/picture">
+                  <pic:nvPicPr>
+                    <pic:cNvPr id="0" name=""/>
+                    <pic:cNvPicPr/>
+                  </pic:nvPicPr>
+                  <pic:blipFill>
+                    <a:blip r:embed="rId9">
+                      <a:extLst>
+                        <a:ext uri="{28A0092B-C50C-407E-A947-70E740481C1C}">
+                          <a14:useLocalDpi xmlns:a14="http://schemas.microsoft.com/office/drawing/2010/main" val="0"/>
+                        </a:ext>
+                      </a:extLst>
+                    </a:blip>
+                    <a:stretch>
+                      <a:fillRect/>
+                    </a:stretch>
+                  </pic:blipFill>
+                  <pic:spPr>
+                    <a:xfrm>
+                      <a:off x="0" y="0"/>
+                      <a:ext cx="3215005" cy="2590800"/>
+                    </a:xfrm>
+                    <a:prstGeom prst="rect">
+                      <a:avLst/>
+                    </a:prstGeom>
+                  </pic:spPr>
+                </pic:pic>
+              </a:graphicData>
+            </a:graphic>
+            <wp14:sizeRelH relativeFrom="page">
+              <wp14:pctWidth>0</wp14:pctWidth>
+            </wp14:sizeRelH>
+            <wp14:sizeRelV relativeFrom="page">
+              <wp14:pctHeight>0</wp14:pctHeight>
+            </wp14:sizeRelV>
+          </wp:anchor>
+        </w:drawing>
+      </w:r>
+      <w:r>
+        <w:rPr>
+          <w:rFonts w:ascii="Times New Roman" w:hAnsi="Times New Roman" w:cs="Times New Roman"/>
+          <w:b/>
+          <w:sz w:val="24"/>
+          <w:szCs w:val="24"/>
+        </w:rPr>
+        <w:t>DHT22 Digital Temperature and Humidity Sensor</w:t>
+      </w:r>
+    </w:p>
+    <w:p>
+      <w:pPr>
+        <w:rPr>
+          <w:rFonts w:ascii="Times New Roman" w:hAnsi="Times New Roman" w:cs="Times New Roman"/>
+          <w:sz w:val="24"/>
+          <w:szCs w:val="24"/>
+        </w:rPr>
+      </w:pPr>
+      <w:r>
+        <w:rPr>
+          <w:rFonts w:ascii="Times New Roman" w:hAnsi="Times New Roman" w:cs="Times New Roman"/>
+          <w:sz w:val="24"/>
+          <w:szCs w:val="24"/>
+        </w:rPr>
+        <w:t>The DHT22 has been chosen because of its low cost, precision and range of temperature/humidity. The sensor uses a capacitive humidity sensor and a thermistor to measure climate changes. A digital signal is sent to the data pin and no analog inputs are needed. This sensor</w:t>
+      </w:r>
+      <w:r>
+        <w:rPr>
+          <w:rFonts w:ascii="Times New Roman" w:hAnsi="Times New Roman" w:cs="Times New Roman"/>
+          <w:sz w:val="24"/>
+          <w:szCs w:val="24"/>
+        </w:rPr>
+        <w:t xml:space="preserve"> will collect data every 2 seconds and requires</w:t>
+      </w:r>
+      <w:r>
+        <w:rPr>
+          <w:rFonts w:ascii="Times New Roman" w:hAnsi="Times New Roman" w:cs="Times New Roman"/>
+          <w:sz w:val="24"/>
+          <w:szCs w:val="24"/>
+        </w:rPr>
+        <w:t xml:space="preserve"> 3.3-6V </w:t>
+      </w:r>
+      <w:r>
+        <w:rPr>
+          <w:rFonts w:ascii="Times New Roman" w:hAnsi="Times New Roman" w:cs="Times New Roman"/>
+          <w:sz w:val="24"/>
+          <w:szCs w:val="24"/>
+        </w:rPr>
+        <w:t>power.</w:t>
+      </w:r>
+    </w:p>
+    <w:p>
+      <w:pPr>
+        <w:rPr>
+          <w:rFonts w:ascii="Times New Roman" w:hAnsi="Times New Roman" w:cs="Times New Roman"/>
+          <w:b/>
+          <w:sz w:val="24"/>
+        </w:rPr>
+      </w:pPr>
+    </w:p>
+    <w:p>
+      <w:pPr>
+        <w:rPr>
+          <w:rFonts w:ascii="Times New Roman" w:hAnsi="Times New Roman" w:cs="Times New Roman"/>
+          <w:b/>
+          <w:sz w:val="24"/>
+        </w:rPr>
+      </w:pPr>
+    </w:p>
+    <w:p>
+      <w:pPr>
+        <w:rPr>
+          <w:rFonts w:ascii="Times New Roman" w:hAnsi="Times New Roman" w:cs="Times New Roman"/>
+          <w:b/>
+          <w:sz w:val="24"/>
+        </w:rPr>
+      </w:pPr>
+      <w:r>
+        <w:rPr>
+          <w:rFonts w:ascii="Times New Roman" w:hAnsi="Times New Roman" w:cs="Times New Roman"/>
+          <w:b/>
+          <w:sz w:val="24"/>
+        </w:rPr>
+        <w:t>RICKS PART</w:t>
+      </w:r>
+    </w:p>
+    <w:p>
+      <w:pPr>
+        <w:rPr>
+          <w:rFonts w:ascii="Times New Roman" w:hAnsi="Times New Roman" w:cs="Times New Roman"/>
+          <w:b/>
+          <w:sz w:val="24"/>
+        </w:rPr>
+      </w:pPr>
+    </w:p>
+    <w:p>
+      <w:pPr>
+        <w:rPr>
+          <w:rFonts w:ascii="Times New Roman" w:hAnsi="Times New Roman" w:cs="Times New Roman"/>
+          <w:sz w:val="24"/>
+        </w:rPr>
+      </w:pPr>
+      <w:r>
+        <w:rPr>
+          <w:rFonts w:ascii="Times New Roman" w:hAnsi="Times New Roman" w:cs="Times New Roman"/>
+          <w:b/>
+          <w:noProof/>
+          <w:sz w:val="24"/>
+        </w:rPr>
+        <w:drawing>
+          <wp:anchor distT="0" distB="0" distL="114300" distR="114300" simplePos="0" relativeHeight="251659264" behindDoc="0" locked="0" layoutInCell="1" allowOverlap="1" wp14:anchorId="525853E3" wp14:editId="219709BA">
             <wp:simplePos x="0" y="0"/>
             <wp:positionH relativeFrom="column">
               <wp:posOffset>2933700</wp:posOffset>
@@ -502,7 +820,7 @@
                     <pic:cNvPicPr/>
                   </pic:nvPicPr>
                   <pic:blipFill>
-                    <a:blip r:embed="rId6">
+                    <a:blip r:embed="rId10">
                       <a:extLst>
                         <a:ext uri="{28A0092B-C50C-407E-A947-70E740481C1C}">
                           <a14:useLocalDpi xmlns:a14="http://schemas.microsoft.com/office/drawing/2010/main" val="0"/>
@@ -534,15 +852,6 @@
           </wp:anchor>
         </w:drawing>
       </w:r>
-    </w:p>
-    <w:p>
-      <w:pPr>
-        <w:rPr>
-          <w:rFonts w:ascii="Times New Roman" w:hAnsi="Times New Roman" w:cs="Times New Roman"/>
-          <w:b/>
-          <w:sz w:val="24"/>
-        </w:rPr>
-      </w:pPr>
       <w:r>
         <w:rPr>
           <w:rFonts w:ascii="Times New Roman" w:hAnsi="Times New Roman" w:cs="Times New Roman"/>
@@ -571,14 +880,273 @@
           <w:rFonts w:ascii="Times New Roman" w:hAnsi="Times New Roman" w:cs="Times New Roman"/>
           <w:sz w:val="24"/>
         </w:rPr>
-        <w:t xml:space="preserve">due to its small form factor. This device will display the main outputs of the system by writing temperature readings on the screen. The device requires around 5V for sufficient operation. </w:t>
-      </w:r>
-    </w:p>
-    <w:p>
-      <w:bookmarkStart w:id="0" w:name="_GoBack"/>
-      <w:bookmarkEnd w:id="0"/>
+        <w:t>due to its small form factor. This device will display the main outputs of the system by writing temperature readings on the screen.</w:t>
+      </w:r>
+      <w:r>
+        <w:rPr>
+          <w:rFonts w:ascii="Times New Roman" w:hAnsi="Times New Roman" w:cs="Times New Roman"/>
+          <w:sz w:val="24"/>
+        </w:rPr>
+        <w:t xml:space="preserve"> In accordance with two</w:t>
+      </w:r>
+      <w:r>
+        <w:rPr>
+          <w:rFonts w:ascii="Times New Roman" w:hAnsi="Times New Roman" w:cs="Times New Roman"/>
+          <w:sz w:val="24"/>
+        </w:rPr>
+        <w:t xml:space="preserve"> tactile buttons, the LCD will allow the user to change the desired temperature of the environment.</w:t>
+      </w:r>
+      <w:r>
+        <w:rPr>
+          <w:rFonts w:ascii="Times New Roman" w:hAnsi="Times New Roman" w:cs="Times New Roman"/>
+          <w:sz w:val="24"/>
+        </w:rPr>
+        <w:t xml:space="preserve"> </w:t>
+      </w:r>
+      <w:r>
+        <w:rPr>
+          <w:rFonts w:ascii="Times New Roman" w:hAnsi="Times New Roman" w:cs="Times New Roman"/>
+          <w:sz w:val="24"/>
+        </w:rPr>
+        <w:t xml:space="preserve">The device requires around 5V for sufficient operation. </w:t>
+      </w:r>
+    </w:p>
+    <w:p/>
+    <w:p>
+      <w:r>
+        <w:rPr>
+          <w:noProof/>
+        </w:rPr>
+        <w:drawing>
+          <wp:inline distT="0" distB="0" distL="0" distR="0">
+            <wp:extent cx="2202804" cy="1775460"/>
+            <wp:effectExtent l="0" t="0" r="7620" b="0"/>
+            <wp:docPr id="4" name="Picture 4"/>
+            <wp:cNvGraphicFramePr>
+              <a:graphicFrameLocks xmlns:a="http://schemas.openxmlformats.org/drawingml/2006/main" noChangeAspect="1"/>
+            </wp:cNvGraphicFramePr>
+            <a:graphic xmlns:a="http://schemas.openxmlformats.org/drawingml/2006/main">
+              <a:graphicData uri="http://schemas.openxmlformats.org/drawingml/2006/picture">
+                <pic:pic xmlns:pic="http://schemas.openxmlformats.org/drawingml/2006/picture">
+                  <pic:nvPicPr>
+                    <pic:cNvPr id="4" name="41z+sfKSnpL.jpg"/>
+                    <pic:cNvPicPr/>
+                  </pic:nvPicPr>
+                  <pic:blipFill>
+                    <a:blip r:embed="rId11">
+                      <a:extLst>
+                        <a:ext uri="{28A0092B-C50C-407E-A947-70E740481C1C}">
+                          <a14:useLocalDpi xmlns:a14="http://schemas.microsoft.com/office/drawing/2010/main" val="0"/>
+                        </a:ext>
+                      </a:extLst>
+                    </a:blip>
+                    <a:stretch>
+                      <a:fillRect/>
+                    </a:stretch>
+                  </pic:blipFill>
+                  <pic:spPr>
+                    <a:xfrm>
+                      <a:off x="0" y="0"/>
+                      <a:ext cx="2212905" cy="1783601"/>
+                    </a:xfrm>
+                    <a:prstGeom prst="rect">
+                      <a:avLst/>
+                    </a:prstGeom>
+                  </pic:spPr>
+                </pic:pic>
+              </a:graphicData>
+            </a:graphic>
+          </wp:inline>
+        </w:drawing>
+      </w:r>
+    </w:p>
+    <w:p>
+      <w:pPr>
+        <w:rPr>
+          <w:rFonts w:ascii="Times New Roman" w:hAnsi="Times New Roman" w:cs="Times New Roman"/>
+          <w:b/>
+          <w:sz w:val="24"/>
+          <w:szCs w:val="24"/>
+        </w:rPr>
+      </w:pPr>
+    </w:p>
+    <w:p>
+      <w:pPr>
+        <w:rPr>
+          <w:rFonts w:ascii="Times New Roman" w:hAnsi="Times New Roman" w:cs="Times New Roman"/>
+          <w:b/>
+          <w:sz w:val="24"/>
+          <w:szCs w:val="24"/>
+        </w:rPr>
+      </w:pPr>
+      <w:r>
+        <w:rPr>
+          <w:rFonts w:ascii="Times New Roman" w:hAnsi="Times New Roman" w:cs="Times New Roman"/>
+          <w:b/>
+          <w:sz w:val="24"/>
+          <w:szCs w:val="24"/>
+        </w:rPr>
+        <w:t>Fans</w:t>
+      </w:r>
+    </w:p>
+    <w:p>
+      <w:pPr>
+        <w:pStyle w:val="Heading1"/>
+        <w:spacing w:before="0"/>
+        <w:rPr>
+          <w:rFonts w:eastAsia="Times New Roman" w:cs="Times New Roman"/>
+          <w:color w:val="000000"/>
+          <w:kern w:val="36"/>
+          <w:szCs w:val="18"/>
+        </w:rPr>
+      </w:pPr>
+      <w:r>
+        <w:rPr>
+          <w:rFonts w:cs="Times New Roman"/>
+          <w:szCs w:val="24"/>
+        </w:rPr>
+        <w:t xml:space="preserve">The </w:t>
+      </w:r>
+      <w:r>
+        <w:rPr>
+          <w:rFonts w:eastAsia="Times New Roman" w:cs="Times New Roman"/>
+          <w:color w:val="000000"/>
+          <w:kern w:val="36"/>
+          <w:szCs w:val="18"/>
+        </w:rPr>
+        <w:t>MB50100</w:t>
+      </w:r>
+      <w:r>
+        <w:rPr>
+          <w:rFonts w:eastAsia="Times New Roman" w:cs="Times New Roman"/>
+          <w:color w:val="000000"/>
+          <w:kern w:val="36"/>
+          <w:szCs w:val="18"/>
+        </w:rPr>
+        <w:t xml:space="preserve"> 5V fan will be used as a mode</w:t>
+      </w:r>
+      <w:r>
+        <w:rPr>
+          <w:rFonts w:eastAsia="Times New Roman" w:cs="Times New Roman"/>
+          <w:color w:val="000000"/>
+          <w:kern w:val="36"/>
+          <w:szCs w:val="18"/>
+        </w:rPr>
+        <w:t>l cooling/heating system for this</w:t>
+      </w:r>
+      <w:r>
+        <w:rPr>
+          <w:rFonts w:eastAsia="Times New Roman" w:cs="Times New Roman"/>
+          <w:color w:val="000000"/>
+          <w:kern w:val="36"/>
+          <w:szCs w:val="18"/>
+        </w:rPr>
+        <w:t xml:space="preserve"> design. One fan will push </w:t>
+      </w:r>
+      <w:r>
+        <w:rPr>
+          <w:rFonts w:eastAsia="Times New Roman" w:cs="Times New Roman"/>
+          <w:color w:val="000000"/>
+          <w:kern w:val="36"/>
+          <w:szCs w:val="18"/>
+        </w:rPr>
+        <w:t>cool air towards the sensor while</w:t>
+      </w:r>
+      <w:r>
+        <w:rPr>
+          <w:rFonts w:eastAsia="Times New Roman" w:cs="Times New Roman"/>
+          <w:color w:val="000000"/>
+          <w:kern w:val="36"/>
+          <w:szCs w:val="18"/>
+        </w:rPr>
+        <w:t xml:space="preserve"> the other pulls from it</w:t>
+      </w:r>
+      <w:r>
+        <w:rPr>
+          <w:rFonts w:eastAsia="Times New Roman" w:cs="Times New Roman"/>
+          <w:color w:val="000000"/>
+          <w:kern w:val="36"/>
+          <w:szCs w:val="18"/>
+        </w:rPr>
+        <w:t>. The fans will power on if the desired temperature does not match the current temperature. Once these two integer values are equal, the fans will stop.  The fan requires 5V and consumes around 1.18W.</w:t>
+      </w:r>
+    </w:p>
+    <w:p/>
+    <w:p>
+      <w:pPr>
+        <w:rPr>
+          <w:rFonts w:ascii="Times New Roman" w:hAnsi="Times New Roman" w:cs="Times New Roman"/>
+          <w:b/>
+          <w:sz w:val="24"/>
+        </w:rPr>
+      </w:pPr>
+      <w:r>
+        <w:rPr>
+          <w:rFonts w:ascii="Times New Roman" w:hAnsi="Times New Roman" w:cs="Times New Roman"/>
+          <w:b/>
+          <w:sz w:val="24"/>
+        </w:rPr>
+        <w:t>LED</w:t>
+      </w:r>
+    </w:p>
+    <w:p>
+      <w:pPr>
+        <w:rPr>
+          <w:rFonts w:ascii="Times New Roman" w:hAnsi="Times New Roman" w:cs="Times New Roman"/>
+          <w:sz w:val="24"/>
+        </w:rPr>
+      </w:pPr>
+      <w:r>
+        <w:rPr>
+          <w:rFonts w:ascii="Times New Roman" w:hAnsi="Times New Roman" w:cs="Times New Roman"/>
+          <w:sz w:val="24"/>
+        </w:rPr>
+        <w:t xml:space="preserve">A TLHR640 white LED will be used to model a lighting system for this design. </w:t>
+      </w:r>
+      <w:r>
+        <w:rPr>
+          <w:rFonts w:ascii="Times New Roman" w:hAnsi="Times New Roman" w:cs="Times New Roman"/>
+          <w:sz w:val="24"/>
+        </w:rPr>
+        <w:t>The LED will be powered whenever the PIR sensor detects motion within the environment. The LED will illuminate until no motion is detected. At that point, the LED will be disabled. There will be a delay between this and the PIR sensor to ensure the accuracy of the device. This device can take no more than 3V worth of power.</w:t>
+      </w:r>
+    </w:p>
+    <w:p>
+      <w:pPr>
+        <w:rPr>
+          <w:rFonts w:ascii="Times New Roman" w:hAnsi="Times New Roman" w:cs="Times New Roman"/>
+          <w:b/>
+          <w:sz w:val="24"/>
+        </w:rPr>
+      </w:pPr>
+      <w:r>
+        <w:rPr>
+          <w:rFonts w:ascii="Times New Roman" w:hAnsi="Times New Roman" w:cs="Times New Roman"/>
+          <w:b/>
+          <w:sz w:val="24"/>
+        </w:rPr>
+        <w:t>RICKS PART</w:t>
+      </w:r>
+    </w:p>
+    <w:p>
+      <w:pPr>
+        <w:rPr>
+          <w:rFonts w:ascii="Times New Roman" w:hAnsi="Times New Roman" w:cs="Times New Roman"/>
+          <w:sz w:val="24"/>
+        </w:rPr>
+      </w:pPr>
+    </w:p>
+    <w:p>
+      <w:pPr>
+        <w:rPr>
+          <w:rFonts w:ascii="Times New Roman" w:hAnsi="Times New Roman" w:cs="Times New Roman"/>
+          <w:sz w:val="24"/>
+          <w:szCs w:val="24"/>
+        </w:rPr>
+      </w:pPr>
     </w:p>
     <w:sectPr>
+      <w:footerReference w:type="default" r:id="rId12"/>
       <w:pgSz w:w="12240" w:h="15840"/>
       <w:pgMar w:top="1440" w:right="1440" w:bottom="1440" w:left="1440" w:header="720" w:footer="720" w:gutter="0"/>
       <w:cols w:space="720"/>
@@ -586,6 +1154,81 @@
     </w:sectPr>
   </w:body>
 </w:document>
+</file>
+
+<file path=word/endnotes.xml><?xml version="1.0" encoding="utf-8"?>
+<w:endnotes xmlns:wpc="http://schemas.microsoft.com/office/word/2010/wordprocessingCanvas" xmlns:mc="http://schemas.openxmlformats.org/markup-compatibility/2006" xmlns:o="urn:schemas-microsoft-com:office:office" xmlns:r="http://schemas.openxmlformats.org/officeDocument/2006/relationships" xmlns:m="http://schemas.openxmlformats.org/officeDocument/2006/math" xmlns:v="urn:schemas-microsoft-com:vml" xmlns:wp14="http://schemas.microsoft.com/office/word/2010/wordprocessingDrawing" xmlns:wp="http://schemas.openxmlformats.org/drawingml/2006/wordprocessingDrawing" xmlns:w10="urn:schemas-microsoft-com:office:word" xmlns:w="http://schemas.openxmlformats.org/wordprocessingml/2006/main" xmlns:w14="http://schemas.microsoft.com/office/word/2010/wordml" xmlns:w15="http://schemas.microsoft.com/office/word/2012/wordml" xmlns:wpg="http://schemas.microsoft.com/office/word/2010/wordprocessingGroup" xmlns:wpi="http://schemas.microsoft.com/office/word/2010/wordprocessingInk" xmlns:wne="http://schemas.microsoft.com/office/word/2006/wordml" xmlns:wps="http://schemas.microsoft.com/office/word/2010/wordprocessingShape" mc:Ignorable="w14 w15 wp14">
+  <w:endnote w:type="separator" w:id="-1">
+    <w:p>
+      <w:pPr>
+        <w:spacing w:after="0" w:line="240" w:lineRule="auto"/>
+      </w:pPr>
+      <w:r>
+        <w:separator/>
+      </w:r>
+    </w:p>
+  </w:endnote>
+  <w:endnote w:type="continuationSeparator" w:id="0">
+    <w:p>
+      <w:pPr>
+        <w:spacing w:after="0" w:line="240" w:lineRule="auto"/>
+      </w:pPr>
+      <w:r>
+        <w:continuationSeparator/>
+      </w:r>
+    </w:p>
+  </w:endnote>
+</w:endnotes>
+</file>
+
+<file path=word/footer1.xml><?xml version="1.0" encoding="utf-8"?>
+<w:ftr xmlns:wpc="http://schemas.microsoft.com/office/word/2010/wordprocessingCanvas" xmlns:mc="http://schemas.openxmlformats.org/markup-compatibility/2006" xmlns:o="urn:schemas-microsoft-com:office:office" xmlns:r="http://schemas.openxmlformats.org/officeDocument/2006/relationships" xmlns:m="http://schemas.openxmlformats.org/officeDocument/2006/math" xmlns:v="urn:schemas-microsoft-com:vml" xmlns:wp14="http://schemas.microsoft.com/office/word/2010/wordprocessingDrawing" xmlns:wp="http://schemas.openxmlformats.org/drawingml/2006/wordprocessingDrawing" xmlns:w10="urn:schemas-microsoft-com:office:word" xmlns:w="http://schemas.openxmlformats.org/wordprocessingml/2006/main" xmlns:w14="http://schemas.microsoft.com/office/word/2010/wordml" xmlns:w15="http://schemas.microsoft.com/office/word/2012/wordml" xmlns:wpg="http://schemas.microsoft.com/office/word/2010/wordprocessingGroup" xmlns:wpi="http://schemas.microsoft.com/office/word/2010/wordprocessingInk" xmlns:wne="http://schemas.microsoft.com/office/word/2006/wordml" xmlns:wps="http://schemas.microsoft.com/office/word/2010/wordprocessingShape" mc:Ignorable="w14 w15 wp14">
+  <w:p>
+    <w:pPr>
+      <w:pStyle w:val="Footer"/>
+      <w:numPr>
+        <w:ilvl w:val="0"/>
+        <w:numId w:val="2"/>
+      </w:numPr>
+      <w:rPr>
+        <w:rFonts w:ascii="Times New Roman" w:hAnsi="Times New Roman" w:cs="Times New Roman"/>
+        <w:sz w:val="16"/>
+      </w:rPr>
+    </w:pPr>
+    <w:r>
+      <w:rPr>
+        <w:rFonts w:ascii="Times New Roman" w:hAnsi="Times New Roman" w:cs="Times New Roman"/>
+        <w:sz w:val="16"/>
+      </w:rPr>
+      <w:t>The final design will require additional components, such as a dedicated power supply and crystal for timing</w:t>
+    </w:r>
+  </w:p>
+</w:ftr>
+</file>
+
+<file path=word/footnotes.xml><?xml version="1.0" encoding="utf-8"?>
+<w:footnotes xmlns:wpc="http://schemas.microsoft.com/office/word/2010/wordprocessingCanvas" xmlns:mc="http://schemas.openxmlformats.org/markup-compatibility/2006" xmlns:o="urn:schemas-microsoft-com:office:office" xmlns:r="http://schemas.openxmlformats.org/officeDocument/2006/relationships" xmlns:m="http://schemas.openxmlformats.org/officeDocument/2006/math" xmlns:v="urn:schemas-microsoft-com:vml" xmlns:wp14="http://schemas.microsoft.com/office/word/2010/wordprocessingDrawing" xmlns:wp="http://schemas.openxmlformats.org/drawingml/2006/wordprocessingDrawing" xmlns:w10="urn:schemas-microsoft-com:office:word" xmlns:w="http://schemas.openxmlformats.org/wordprocessingml/2006/main" xmlns:w14="http://schemas.microsoft.com/office/word/2010/wordml" xmlns:w15="http://schemas.microsoft.com/office/word/2012/wordml" xmlns:wpg="http://schemas.microsoft.com/office/word/2010/wordprocessingGroup" xmlns:wpi="http://schemas.microsoft.com/office/word/2010/wordprocessingInk" xmlns:wne="http://schemas.microsoft.com/office/word/2006/wordml" xmlns:wps="http://schemas.microsoft.com/office/word/2010/wordprocessingShape" mc:Ignorable="w14 w15 wp14">
+  <w:footnote w:type="separator" w:id="-1">
+    <w:p>
+      <w:pPr>
+        <w:spacing w:after="0" w:line="240" w:lineRule="auto"/>
+      </w:pPr>
+      <w:r>
+        <w:separator/>
+      </w:r>
+    </w:p>
+  </w:footnote>
+  <w:footnote w:type="continuationSeparator" w:id="0">
+    <w:p>
+      <w:pPr>
+        <w:spacing w:after="0" w:line="240" w:lineRule="auto"/>
+      </w:pPr>
+      <w:r>
+        <w:continuationSeparator/>
+      </w:r>
+    </w:p>
+  </w:footnote>
+</w:footnotes>
 </file>
 
 <file path=word/numbering.xml><?xml version="1.0" encoding="utf-8"?>
@@ -703,8 +1346,100 @@
       </w:rPr>
     </w:lvl>
   </w:abstractNum>
+  <w:abstractNum w:abstractNumId="1" w15:restartNumberingAfterBreak="0">
+    <w:nsid w:val="5240161E"/>
+    <w:multiLevelType w:val="hybridMultilevel"/>
+    <w:tmpl w:val="7DC0C2DA"/>
+    <w:lvl w:ilvl="0" w:tplc="0409000F">
+      <w:start w:val="1"/>
+      <w:numFmt w:val="decimal"/>
+      <w:lvlText w:val="%1."/>
+      <w:lvlJc w:val="left"/>
+      <w:pPr>
+        <w:ind w:left="720" w:hanging="360"/>
+      </w:pPr>
+      <w:rPr>
+        <w:rFonts w:hint="default"/>
+      </w:rPr>
+    </w:lvl>
+    <w:lvl w:ilvl="1" w:tplc="04090019" w:tentative="1">
+      <w:start w:val="1"/>
+      <w:numFmt w:val="lowerLetter"/>
+      <w:lvlText w:val="%2."/>
+      <w:lvlJc w:val="left"/>
+      <w:pPr>
+        <w:ind w:left="1440" w:hanging="360"/>
+      </w:pPr>
+    </w:lvl>
+    <w:lvl w:ilvl="2" w:tplc="0409001B" w:tentative="1">
+      <w:start w:val="1"/>
+      <w:numFmt w:val="lowerRoman"/>
+      <w:lvlText w:val="%3."/>
+      <w:lvlJc w:val="right"/>
+      <w:pPr>
+        <w:ind w:left="2160" w:hanging="180"/>
+      </w:pPr>
+    </w:lvl>
+    <w:lvl w:ilvl="3" w:tplc="0409000F" w:tentative="1">
+      <w:start w:val="1"/>
+      <w:numFmt w:val="decimal"/>
+      <w:lvlText w:val="%4."/>
+      <w:lvlJc w:val="left"/>
+      <w:pPr>
+        <w:ind w:left="2880" w:hanging="360"/>
+      </w:pPr>
+    </w:lvl>
+    <w:lvl w:ilvl="4" w:tplc="04090019" w:tentative="1">
+      <w:start w:val="1"/>
+      <w:numFmt w:val="lowerLetter"/>
+      <w:lvlText w:val="%5."/>
+      <w:lvlJc w:val="left"/>
+      <w:pPr>
+        <w:ind w:left="3600" w:hanging="360"/>
+      </w:pPr>
+    </w:lvl>
+    <w:lvl w:ilvl="5" w:tplc="0409001B" w:tentative="1">
+      <w:start w:val="1"/>
+      <w:numFmt w:val="lowerRoman"/>
+      <w:lvlText w:val="%6."/>
+      <w:lvlJc w:val="right"/>
+      <w:pPr>
+        <w:ind w:left="4320" w:hanging="180"/>
+      </w:pPr>
+    </w:lvl>
+    <w:lvl w:ilvl="6" w:tplc="0409000F" w:tentative="1">
+      <w:start w:val="1"/>
+      <w:numFmt w:val="decimal"/>
+      <w:lvlText w:val="%7."/>
+      <w:lvlJc w:val="left"/>
+      <w:pPr>
+        <w:ind w:left="5040" w:hanging="360"/>
+      </w:pPr>
+    </w:lvl>
+    <w:lvl w:ilvl="7" w:tplc="04090019" w:tentative="1">
+      <w:start w:val="1"/>
+      <w:numFmt w:val="lowerLetter"/>
+      <w:lvlText w:val="%8."/>
+      <w:lvlJc w:val="left"/>
+      <w:pPr>
+        <w:ind w:left="5760" w:hanging="360"/>
+      </w:pPr>
+    </w:lvl>
+    <w:lvl w:ilvl="8" w:tplc="0409001B" w:tentative="1">
+      <w:start w:val="1"/>
+      <w:numFmt w:val="lowerRoman"/>
+      <w:lvlText w:val="%9."/>
+      <w:lvlJc w:val="right"/>
+      <w:pPr>
+        <w:ind w:left="6480" w:hanging="180"/>
+      </w:pPr>
+    </w:lvl>
+  </w:abstractNum>
   <w:num w:numId="1">
     <w:abstractNumId w:val="0"/>
+  </w:num>
+  <w:num w:numId="2">
+    <w:abstractNumId w:val="1"/>
   </w:num>
 </w:numbering>
 </file>
@@ -1221,6 +1956,50 @@
       <w:contextualSpacing/>
     </w:pPr>
   </w:style>
+  <w:style w:type="paragraph" w:styleId="Header">
+    <w:name w:val="header"/>
+    <w:basedOn w:val="Normal"/>
+    <w:link w:val="HeaderChar"/>
+    <w:uiPriority w:val="99"/>
+    <w:unhideWhenUsed/>
+    <w:rsid w:val="008D6D8C"/>
+    <w:pPr>
+      <w:tabs>
+        <w:tab w:val="center" w:pos="4680"/>
+        <w:tab w:val="right" w:pos="9360"/>
+      </w:tabs>
+      <w:spacing w:after="0" w:line="240" w:lineRule="auto"/>
+    </w:pPr>
+  </w:style>
+  <w:style w:type="character" w:customStyle="1" w:styleId="HeaderChar">
+    <w:name w:val="Header Char"/>
+    <w:basedOn w:val="DefaultParagraphFont"/>
+    <w:link w:val="Header"/>
+    <w:uiPriority w:val="99"/>
+    <w:rsid w:val="008D6D8C"/>
+  </w:style>
+  <w:style w:type="paragraph" w:styleId="Footer">
+    <w:name w:val="footer"/>
+    <w:basedOn w:val="Normal"/>
+    <w:link w:val="FooterChar"/>
+    <w:uiPriority w:val="99"/>
+    <w:unhideWhenUsed/>
+    <w:rsid w:val="008D6D8C"/>
+    <w:pPr>
+      <w:tabs>
+        <w:tab w:val="center" w:pos="4680"/>
+        <w:tab w:val="right" w:pos="9360"/>
+      </w:tabs>
+      <w:spacing w:after="0" w:line="240" w:lineRule="auto"/>
+    </w:pPr>
+  </w:style>
+  <w:style w:type="character" w:customStyle="1" w:styleId="FooterChar">
+    <w:name w:val="Footer Char"/>
+    <w:basedOn w:val="DefaultParagraphFont"/>
+    <w:link w:val="Footer"/>
+    <w:uiPriority w:val="99"/>
+    <w:rsid w:val="008D6D8C"/>
+  </w:style>
 </w:styles>
 </file>
 

</xml_diff>

<commit_message>
Added Basic Design Graphic
</commit_message>
<xml_diff>
--- a/Deliverables/Requirements.docx
+++ b/Deliverables/Requirements.docx
@@ -16,23 +16,7 @@
           <w:rFonts w:ascii="Times New Roman" w:hAnsi="Times New Roman" w:cs="Times New Roman"/>
           <w:sz w:val="24"/>
         </w:rPr>
-        <w:t xml:space="preserve">Eric Pires, John </w:t>
-      </w:r>
-      <w:proofErr w:type="spellStart"/>
-      <w:r>
-        <w:rPr>
-          <w:rFonts w:ascii="Times New Roman" w:hAnsi="Times New Roman" w:cs="Times New Roman"/>
-          <w:sz w:val="24"/>
-        </w:rPr>
-        <w:t>Lamanuzzi</w:t>
-      </w:r>
-      <w:proofErr w:type="spellEnd"/>
-      <w:r>
-        <w:rPr>
-          <w:rFonts w:ascii="Times New Roman" w:hAnsi="Times New Roman" w:cs="Times New Roman"/>
-          <w:sz w:val="24"/>
-        </w:rPr>
-        <w:t>, Richard Harrison</w:t>
+        <w:t>Eric Pires, John Lamanuzzi, Richard Harrison</w:t>
       </w:r>
     </w:p>
     <w:p>
@@ -156,7 +140,21 @@
           <w:rFonts w:ascii="Times New Roman" w:hAnsi="Times New Roman" w:cs="Times New Roman"/>
           <w:sz w:val="24"/>
         </w:rPr>
-        <w:t xml:space="preserve">. Motion within the environment will be detected and used to control the lighting system. This </w:t>
+        <w:t xml:space="preserve">. Motion within the environment will be detected and used to control the lighting system. </w:t>
+      </w:r>
+      <w:r>
+        <w:rPr>
+          <w:rFonts w:ascii="Times New Roman" w:hAnsi="Times New Roman" w:cs="Times New Roman"/>
+          <w:sz w:val="24"/>
+        </w:rPr>
+        <w:t xml:space="preserve"> The basic functionality is detailed bellow, arrows pointing to the output of the given device. </w:t>
+      </w:r>
+      <w:r>
+        <w:rPr>
+          <w:rFonts w:ascii="Times New Roman" w:hAnsi="Times New Roman" w:cs="Times New Roman"/>
+          <w:sz w:val="24"/>
+        </w:rPr>
+        <w:t xml:space="preserve">This </w:t>
       </w:r>
       <w:r>
         <w:rPr>
@@ -187,6 +185,71 @@
         </w:rPr>
         <w:t xml:space="preserve">. </w:t>
       </w:r>
+    </w:p>
+    <w:p>
+      <w:pPr>
+        <w:jc w:val="center"/>
+        <w:rPr>
+          <w:rFonts w:ascii="Times New Roman" w:hAnsi="Times New Roman" w:cs="Times New Roman"/>
+          <w:sz w:val="24"/>
+        </w:rPr>
+      </w:pPr>
+      <w:r>
+        <w:rPr>
+          <w:rFonts w:ascii="Times New Roman" w:hAnsi="Times New Roman" w:cs="Times New Roman"/>
+          <w:noProof/>
+          <w:sz w:val="24"/>
+        </w:rPr>
+        <w:drawing>
+          <wp:inline distT="0" distB="0" distL="0" distR="0">
+            <wp:extent cx="4897672" cy="1714500"/>
+            <wp:effectExtent l="0" t="0" r="0" b="0"/>
+            <wp:docPr id="32" name="Picture 32"/>
+            <wp:cNvGraphicFramePr>
+              <a:graphicFrameLocks xmlns:a="http://schemas.openxmlformats.org/drawingml/2006/main" noChangeAspect="1"/>
+            </wp:cNvGraphicFramePr>
+            <a:graphic xmlns:a="http://schemas.openxmlformats.org/drawingml/2006/main">
+              <a:graphicData uri="http://schemas.openxmlformats.org/drawingml/2006/picture">
+                <pic:pic xmlns:pic="http://schemas.openxmlformats.org/drawingml/2006/picture">
+                  <pic:nvPicPr>
+                    <pic:cNvPr id="32" name="syste.JPG"/>
+                    <pic:cNvPicPr/>
+                  </pic:nvPicPr>
+                  <pic:blipFill>
+                    <a:blip r:embed="rId7">
+                      <a:extLst>
+                        <a:ext uri="{28A0092B-C50C-407E-A947-70E740481C1C}">
+                          <a14:useLocalDpi xmlns:a14="http://schemas.microsoft.com/office/drawing/2010/main" val="0"/>
+                        </a:ext>
+                      </a:extLst>
+                    </a:blip>
+                    <a:stretch>
+                      <a:fillRect/>
+                    </a:stretch>
+                  </pic:blipFill>
+                  <pic:spPr>
+                    <a:xfrm>
+                      <a:off x="0" y="0"/>
+                      <a:ext cx="4947774" cy="1732039"/>
+                    </a:xfrm>
+                    <a:prstGeom prst="rect">
+                      <a:avLst/>
+                    </a:prstGeom>
+                  </pic:spPr>
+                </pic:pic>
+              </a:graphicData>
+            </a:graphic>
+          </wp:inline>
+        </w:drawing>
+      </w:r>
+    </w:p>
+    <w:p>
+      <w:pPr>
+        <w:rPr>
+          <w:rFonts w:ascii="Times New Roman" w:hAnsi="Times New Roman" w:cs="Times New Roman"/>
+          <w:sz w:val="24"/>
+        </w:rPr>
+      </w:pPr>
     </w:p>
     <w:p>
       <w:pPr>
@@ -374,15 +437,58 @@
         <w:spacing w:after="0"/>
         <w:rPr>
           <w:rFonts w:ascii="Times New Roman" w:hAnsi="Times New Roman" w:cs="Times New Roman"/>
-          <w:sz w:val="24"/>
-        </w:rPr>
-      </w:pPr>
-      <w:r>
-        <w:rPr>
-          <w:rFonts w:ascii="Times New Roman" w:hAnsi="Times New Roman" w:cs="Times New Roman"/>
-          <w:b/>
-          <w:sz w:val="24"/>
-        </w:rPr>
+          <w:b/>
+          <w:sz w:val="24"/>
+        </w:rPr>
+      </w:pPr>
+    </w:p>
+    <w:p>
+      <w:pPr>
+        <w:spacing w:after="0"/>
+        <w:rPr>
+          <w:rFonts w:ascii="Times New Roman" w:hAnsi="Times New Roman" w:cs="Times New Roman"/>
+          <w:b/>
+          <w:sz w:val="24"/>
+        </w:rPr>
+      </w:pPr>
+    </w:p>
+    <w:p>
+      <w:pPr>
+        <w:spacing w:after="0"/>
+        <w:rPr>
+          <w:rFonts w:ascii="Times New Roman" w:hAnsi="Times New Roman" w:cs="Times New Roman"/>
+          <w:b/>
+          <w:sz w:val="24"/>
+        </w:rPr>
+      </w:pPr>
+    </w:p>
+    <w:p>
+      <w:pPr>
+        <w:spacing w:after="0"/>
+        <w:rPr>
+          <w:rFonts w:ascii="Times New Roman" w:hAnsi="Times New Roman" w:cs="Times New Roman"/>
+          <w:b/>
+          <w:sz w:val="24"/>
+        </w:rPr>
+      </w:pPr>
+    </w:p>
+    <w:p>
+      <w:pPr>
+        <w:spacing w:after="0"/>
+        <w:rPr>
+          <w:rFonts w:ascii="Times New Roman" w:hAnsi="Times New Roman" w:cs="Times New Roman"/>
+          <w:sz w:val="24"/>
+        </w:rPr>
+      </w:pPr>
+      <w:bookmarkStart w:id="0" w:name="_GoBack"/>
+      <w:bookmarkEnd w:id="0"/>
+      <w:r>
+        <w:rPr>
+          <w:rFonts w:ascii="Times New Roman" w:hAnsi="Times New Roman" w:cs="Times New Roman"/>
+          <w:b/>
+          <w:sz w:val="24"/>
+        </w:rPr>
+        <w:lastRenderedPageBreak/>
         <w:t>Microcontroller</w:t>
       </w:r>
     </w:p>
@@ -394,7 +500,6 @@
           <w:sz w:val="24"/>
         </w:rPr>
       </w:pPr>
-      <w:bookmarkStart w:id="0" w:name="_GoBack"/>
       <w:r>
         <w:rPr>
           <w:noProof/>
@@ -423,7 +528,7 @@
                     <pic:cNvPicPr/>
                   </pic:nvPicPr>
                   <pic:blipFill>
-                    <a:blip r:embed="rId7">
+                    <a:blip r:embed="rId8">
                       <a:extLst>
                         <a:ext uri="{28A0092B-C50C-407E-A947-70E740481C1C}">
                           <a14:useLocalDpi xmlns:a14="http://schemas.microsoft.com/office/drawing/2010/main" val="0"/>
@@ -455,7 +560,6 @@
           </wp:anchor>
         </w:drawing>
       </w:r>
-      <w:bookmarkEnd w:id="0"/>
       <w:r>
         <w:rPr>
           <w:rFonts w:ascii="Times New Roman" w:hAnsi="Times New Roman" w:cs="Times New Roman"/>
@@ -468,23 +572,7 @@
           <w:rFonts w:ascii="Times New Roman" w:hAnsi="Times New Roman" w:cs="Times New Roman"/>
           <w:sz w:val="24"/>
         </w:rPr>
-        <w:t xml:space="preserve">A </w:t>
-      </w:r>
-      <w:proofErr w:type="gramStart"/>
-      <w:r>
-        <w:rPr>
-          <w:rFonts w:ascii="Times New Roman" w:hAnsi="Times New Roman" w:cs="Times New Roman"/>
-          <w:sz w:val="24"/>
-        </w:rPr>
-        <w:t>16Mhz</w:t>
-      </w:r>
-      <w:proofErr w:type="gramEnd"/>
-      <w:r>
-        <w:rPr>
-          <w:rFonts w:ascii="Times New Roman" w:hAnsi="Times New Roman" w:cs="Times New Roman"/>
-          <w:sz w:val="24"/>
-        </w:rPr>
-        <w:t xml:space="preserve"> crystal resonator is present on the board.  </w:t>
+        <w:t xml:space="preserve">A 16Mhz crystal resonator is present on the board.  </w:t>
       </w:r>
       <w:r>
         <w:rPr>
@@ -541,7 +629,7 @@
                     <pic:cNvPicPr/>
                   </pic:nvPicPr>
                   <pic:blipFill>
-                    <a:blip r:embed="rId8" cstate="print">
+                    <a:blip r:embed="rId9" cstate="print">
                       <a:extLst>
                         <a:ext uri="{28A0092B-C50C-407E-A947-70E740481C1C}">
                           <a14:useLocalDpi xmlns:a14="http://schemas.microsoft.com/office/drawing/2010/main" val="0"/>
@@ -655,7 +743,7 @@
                     <pic:cNvPicPr/>
                   </pic:nvPicPr>
                   <pic:blipFill>
-                    <a:blip r:embed="rId9">
+                    <a:blip r:embed="rId10">
                       <a:extLst>
                         <a:ext uri="{28A0092B-C50C-407E-A947-70E740481C1C}">
                           <a14:useLocalDpi xmlns:a14="http://schemas.microsoft.com/office/drawing/2010/main" val="0"/>
@@ -796,6 +884,7 @@
           <w:noProof/>
           <w:sz w:val="24"/>
         </w:rPr>
+        <w:lastRenderedPageBreak/>
         <w:drawing>
           <wp:anchor distT="0" distB="0" distL="114300" distR="114300" simplePos="0" relativeHeight="251659264" behindDoc="0" locked="0" layoutInCell="1" allowOverlap="1" wp14:anchorId="525853E3" wp14:editId="219709BA">
             <wp:simplePos x="0" y="0"/>
@@ -820,7 +909,7 @@
                     <pic:cNvPicPr/>
                   </pic:nvPicPr>
                   <pic:blipFill>
-                    <a:blip r:embed="rId10">
+                    <a:blip r:embed="rId11">
                       <a:extLst>
                         <a:ext uri="{28A0092B-C50C-407E-A947-70E740481C1C}">
                           <a14:useLocalDpi xmlns:a14="http://schemas.microsoft.com/office/drawing/2010/main" val="0"/>
@@ -933,7 +1022,7 @@
                     <pic:cNvPicPr/>
                   </pic:nvPicPr>
                   <pic:blipFill>
-                    <a:blip r:embed="rId11">
+                    <a:blip r:embed="rId12">
                       <a:extLst>
                         <a:ext uri="{28A0092B-C50C-407E-A947-70E740481C1C}">
                           <a14:useLocalDpi xmlns:a14="http://schemas.microsoft.com/office/drawing/2010/main" val="0"/>
@@ -1146,10 +1235,11 @@
       </w:pPr>
     </w:p>
     <w:sectPr>
-      <w:footerReference w:type="default" r:id="rId12"/>
+      <w:footerReference w:type="first" r:id="rId13"/>
       <w:pgSz w:w="12240" w:h="15840"/>
       <w:pgMar w:top="1440" w:right="1440" w:bottom="1440" w:left="1440" w:header="720" w:footer="720" w:gutter="0"/>
       <w:cols w:space="720"/>
+      <w:titlePg/>
       <w:docGrid w:linePitch="360"/>
     </w:sectPr>
   </w:body>
@@ -1183,6 +1273,7 @@
 
 <file path=word/footer1.xml><?xml version="1.0" encoding="utf-8"?>
 <w:ftr xmlns:wpc="http://schemas.microsoft.com/office/word/2010/wordprocessingCanvas" xmlns:mc="http://schemas.openxmlformats.org/markup-compatibility/2006" xmlns:o="urn:schemas-microsoft-com:office:office" xmlns:r="http://schemas.openxmlformats.org/officeDocument/2006/relationships" xmlns:m="http://schemas.openxmlformats.org/officeDocument/2006/math" xmlns:v="urn:schemas-microsoft-com:vml" xmlns:wp14="http://schemas.microsoft.com/office/word/2010/wordprocessingDrawing" xmlns:wp="http://schemas.openxmlformats.org/drawingml/2006/wordprocessingDrawing" xmlns:w10="urn:schemas-microsoft-com:office:word" xmlns:w="http://schemas.openxmlformats.org/wordprocessingml/2006/main" xmlns:w14="http://schemas.microsoft.com/office/word/2010/wordml" xmlns:w15="http://schemas.microsoft.com/office/word/2012/wordml" xmlns:wpg="http://schemas.microsoft.com/office/word/2010/wordprocessingGroup" xmlns:wpi="http://schemas.microsoft.com/office/word/2010/wordprocessingInk" xmlns:wne="http://schemas.microsoft.com/office/word/2006/wordml" xmlns:wps="http://schemas.microsoft.com/office/word/2010/wordprocessingShape" mc:Ignorable="w14 w15 wp14">
+  <w:p/>
   <w:p>
     <w:pPr>
       <w:pStyle w:val="Footer"/>

</xml_diff>